<commit_message>
added schema for sql csv files
</commit_message>
<xml_diff>
--- a/EmployeeDB_QBD_code.docx
+++ b/EmployeeDB_QBD_code.docx
@@ -6,7 +6,7 @@
       <w:r>
         <w:t xml:space="preserve">Copy and paste this code into: </w:t>
       </w:r>
-      <w:hyperlink r:id="rId4" w:history="1">
+      <w:hyperlink r:id="rId4" w:anchor="/" w:history="1">
         <w:r>
           <w:rPr>
             <w:rStyle w:val="Hyperlink"/>
@@ -206,7 +206,13 @@
       </w:r>
       <w:proofErr w:type="spellEnd"/>
       <w:r>
-        <w:t xml:space="preserve"> int pk</w:t>
+        <w:t xml:space="preserve"> </w:t>
+      </w:r>
+      <w:r>
+        <w:t>varchar</w:t>
+      </w:r>
+      <w:r>
+        <w:t xml:space="preserve"> pk</w:t>
       </w:r>
     </w:p>
     <w:p>
@@ -231,6 +237,9 @@
     </w:p>
     <w:p/>
     <w:p>
+      <w:r>
+        <w:t>dept_</w:t>
+      </w:r>
       <w:r>
         <w:t>managers</w:t>
       </w:r>

</xml_diff>